<commit_message>
modify uml(multipliciy&label), restore v0.2
</commit_message>
<xml_diff>
--- a/design_rationales.docx
+++ b/design_rationales.docx
@@ -273,9 +273,20 @@
         <w:t>ationale</w:t>
       </w:r>
     </w:p>
-    <w:p/>
+    <w:p>
+      <w:pPr>
+        <w:rPr>
+          <w:rFonts w:hint="eastAsia"/>
+        </w:rPr>
+      </w:pPr>
+    </w:p>
     <w:p/>
     <w:p>
+      <w:pPr>
+        <w:rPr>
+          <w:rFonts w:hint="eastAsia"/>
+        </w:rPr>
+      </w:pPr>
       <w:bookmarkStart w:id="0" w:name="_Hlk39870645"/>
     </w:p>
     <w:p>
@@ -638,7 +649,6 @@
         <w:t xml:space="preserve">will add bite to the </w:t>
       </w:r>
       <w:proofErr w:type="spellStart"/>
-      <w:proofErr w:type="gramStart"/>
       <w:r>
         <w:rPr>
           <w:rFonts w:ascii="Consolas" w:hAnsi="Consolas" w:cs="Consolas"/>
@@ -658,9 +668,8 @@
           <w:sz w:val="20"/>
           <w:szCs w:val="20"/>
         </w:rPr>
-        <w:t>(</w:t>
-      </w:r>
-      <w:proofErr w:type="gramEnd"/>
+        <w:t>()</w:t>
+      </w:r>
       <w:r>
         <w:rPr>
           <w:rFonts w:ascii="Consolas" w:hAnsi="Consolas" w:cs="Consolas"/>
@@ -669,7 +678,10 @@
           <w:sz w:val="20"/>
           <w:szCs w:val="20"/>
         </w:rPr>
-        <w:t>)</w:t>
+        <w:t xml:space="preserve"> method </w:t>
+      </w:r>
+      <w:r>
+        <w:t xml:space="preserve">in the Zombies class. Because bite is an attack by </w:t>
       </w:r>
       <w:r>
         <w:rPr>
@@ -679,10 +691,7 @@
           <w:sz w:val="20"/>
           <w:szCs w:val="20"/>
         </w:rPr>
-        <w:t xml:space="preserve"> method </w:t>
-      </w:r>
-      <w:r>
-        <w:t xml:space="preserve">in the Zombies class. Because bite is an attack by </w:t>
+        <w:t>Intrinsic Weapon</w:t>
       </w:r>
       <w:r>
         <w:rPr>
@@ -692,7 +701,10 @@
           <w:sz w:val="20"/>
           <w:szCs w:val="20"/>
         </w:rPr>
-        <w:t>Intrinsic Weapon</w:t>
+        <w:t>.</w:t>
+      </w:r>
+      <w:r>
+        <w:t xml:space="preserve"> </w:t>
       </w:r>
       <w:r>
         <w:rPr>
@@ -702,10 +714,7 @@
           <w:sz w:val="20"/>
           <w:szCs w:val="20"/>
         </w:rPr>
-        <w:t>.</w:t>
-      </w:r>
-      <w:r>
-        <w:t xml:space="preserve"> </w:t>
+        <w:t>U</w:t>
       </w:r>
       <w:r>
         <w:rPr>
@@ -715,8 +724,9 @@
           <w:sz w:val="20"/>
           <w:szCs w:val="20"/>
         </w:rPr>
-        <w:t>U</w:t>
-      </w:r>
+        <w:t xml:space="preserve">sing </w:t>
+      </w:r>
+      <w:proofErr w:type="spellStart"/>
       <w:r>
         <w:rPr>
           <w:rFonts w:ascii="Consolas" w:hAnsi="Consolas" w:cs="Consolas"/>
@@ -725,10 +735,9 @@
           <w:sz w:val="20"/>
           <w:szCs w:val="20"/>
         </w:rPr>
-        <w:t xml:space="preserve">sing </w:t>
-      </w:r>
-      <w:proofErr w:type="spellStart"/>
-      <w:proofErr w:type="gramStart"/>
+        <w:t>rand.nextBoolean</w:t>
+      </w:r>
+      <w:proofErr w:type="spellEnd"/>
       <w:r>
         <w:rPr>
           <w:rFonts w:ascii="Consolas" w:hAnsi="Consolas" w:cs="Consolas"/>
@@ -737,10 +746,8 @@
           <w:sz w:val="20"/>
           <w:szCs w:val="20"/>
         </w:rPr>
-        <w:t>rand.nextBoolean</w:t>
-      </w:r>
-      <w:proofErr w:type="spellEnd"/>
-      <w:proofErr w:type="gramEnd"/>
+        <w:t>()</w:t>
+      </w:r>
       <w:r>
         <w:rPr>
           <w:rFonts w:ascii="Consolas" w:hAnsi="Consolas" w:cs="Consolas"/>
@@ -749,16 +756,6 @@
           <w:sz w:val="20"/>
           <w:szCs w:val="20"/>
         </w:rPr>
-        <w:t>()</w:t>
-      </w:r>
-      <w:r>
-        <w:rPr>
-          <w:rFonts w:ascii="Consolas" w:hAnsi="Consolas" w:cs="Consolas"/>
-          <w:color w:val="000000"/>
-          <w:kern w:val="0"/>
-          <w:sz w:val="20"/>
-          <w:szCs w:val="20"/>
-        </w:rPr>
         <w:t xml:space="preserve"> to </w:t>
       </w:r>
       <w:r>
@@ -824,7 +821,6 @@
         <w:t xml:space="preserve">. We will add code about these in the beginning of the </w:t>
       </w:r>
       <w:proofErr w:type="spellStart"/>
-      <w:proofErr w:type="gramStart"/>
       <w:r>
         <w:rPr>
           <w:rFonts w:ascii="Consolas" w:hAnsi="Consolas"/>
@@ -840,16 +836,7 @@
           <w:sz w:val="20"/>
           <w:szCs w:val="20"/>
         </w:rPr>
-        <w:t>(</w:t>
-      </w:r>
-      <w:proofErr w:type="gramEnd"/>
-      <w:r>
-        <w:rPr>
-          <w:rFonts w:ascii="Consolas" w:hAnsi="Consolas"/>
-          <w:sz w:val="20"/>
-          <w:szCs w:val="20"/>
-        </w:rPr>
-        <w:t>)</w:t>
+        <w:t>()</w:t>
       </w:r>
       <w:r>
         <w:t>method</w:t>
@@ -881,7 +868,6 @@
         <w:t xml:space="preserve">counters about their existing legs and arms. And check the number of them in the </w:t>
       </w:r>
       <w:proofErr w:type="spellStart"/>
-      <w:proofErr w:type="gramStart"/>
       <w:r>
         <w:rPr>
           <w:rFonts w:ascii="Consolas" w:hAnsi="Consolas"/>
@@ -897,16 +883,7 @@
           <w:sz w:val="20"/>
           <w:szCs w:val="20"/>
         </w:rPr>
-        <w:t>(</w:t>
-      </w:r>
-      <w:proofErr w:type="gramEnd"/>
-      <w:r>
-        <w:rPr>
-          <w:rFonts w:ascii="Consolas" w:hAnsi="Consolas"/>
-          <w:sz w:val="20"/>
-          <w:szCs w:val="20"/>
-        </w:rPr>
-        <w:t xml:space="preserve">) </w:t>
+        <w:t xml:space="preserve">() </w:t>
       </w:r>
       <w:r>
         <w:t>method</w:t>

</xml_diff>